<commit_message>
adjusted params in index
</commit_message>
<xml_diff>
--- a/linux_installation.docx
+++ b/linux_installation.docx
@@ -3953,16 +3953,14 @@
       </w:pPr>
     </w:p>
     <w:p>
-      <w:r>
+      <w:pPr>
         <w:rPr>
           <w:rFonts w:ascii="Menlo Regular" w:hAnsi="Menlo Regular" w:cs="Menlo Regular"/>
           <w:color w:val="000000"/>
           <w:sz w:val="22"/>
           <w:szCs w:val="22"/>
         </w:rPr>
-        <w:t>/home/ec2-user/</w:t>
-      </w:r>
-      <w:proofErr w:type="spellStart"/>
+      </w:pPr>
       <w:r>
         <w:rPr>
           <w:rFonts w:ascii="Menlo Regular" w:hAnsi="Menlo Regular" w:cs="Menlo Regular"/>
@@ -3970,11 +3968,69 @@
           <w:sz w:val="22"/>
           <w:szCs w:val="22"/>
         </w:rPr>
+        <w:t>/home/ec2-user/</w:t>
+      </w:r>
+      <w:proofErr w:type="spellStart"/>
+      <w:r>
+        <w:rPr>
+          <w:rFonts w:ascii="Menlo Regular" w:hAnsi="Menlo Regular" w:cs="Menlo Regular"/>
+          <w:color w:val="000000"/>
+          <w:sz w:val="22"/>
+          <w:szCs w:val="22"/>
+        </w:rPr>
         <w:t>sqldata</w:t>
+      </w:r>
+      <w:proofErr w:type="spellEnd"/>
+    </w:p>
+    <w:p>
+      <w:pPr>
+        <w:rPr>
+          <w:rFonts w:ascii="Menlo Regular" w:hAnsi="Menlo Regular" w:cs="Menlo Regular"/>
+          <w:color w:val="000000"/>
+          <w:sz w:val="22"/>
+          <w:szCs w:val="22"/>
+        </w:rPr>
+      </w:pPr>
+    </w:p>
+    <w:p>
+      <w:r>
+        <w:t>SELECT * FROM results</w:t>
+      </w:r>
+    </w:p>
+    <w:p>
+      <w:r>
+        <w:t>INTO OUTFILE '/home/ec2-user/</w:t>
+      </w:r>
+      <w:proofErr w:type="spellStart"/>
+      <w:r>
+        <w:t>sqldata</w:t>
+      </w:r>
+      <w:proofErr w:type="spellEnd"/>
+      <w:r>
+        <w:t>/data.csv'</w:t>
+      </w:r>
+    </w:p>
+    <w:p>
+      <w:r>
+        <w:t>FIELDS TERMINATED BY ','</w:t>
+      </w:r>
+    </w:p>
+    <w:p>
+      <w:r>
+        <w:t>ENCLOSED BY '"'</w:t>
+      </w:r>
+    </w:p>
+    <w:p>
+      <w:r>
+        <w:t>LINES TERMINATED BY '\n'</w:t>
+      </w:r>
+    </w:p>
+    <w:p>
+      <w:r>
+        <w:t>Log in as root pass:adrouk1546!</w:t>
       </w:r>
       <w:bookmarkStart w:id="0" w:name="_GoBack"/>
       <w:bookmarkEnd w:id="0"/>
-      <w:proofErr w:type="spellEnd"/>
     </w:p>
     <w:sectPr>
       <w:pgSz w:w="11900" w:h="16840"/>

</xml_diff>

<commit_message>
end process if no DB connection
</commit_message>
<xml_diff>
--- a/linux_installation.docx
+++ b/linux_installation.docx
@@ -4027,11 +4027,185 @@
     </w:p>
     <w:p>
       <w:r>
-        <w:t>Log in as root pass:adrouk1546!</w:t>
-      </w:r>
+        <w:t>Log in as root pass</w:t>
+      </w:r>
+      <w:proofErr w:type="gramStart"/>
+      <w:r>
+        <w:t>:adrouk1546</w:t>
+      </w:r>
+      <w:proofErr w:type="gramEnd"/>
+      <w:r>
+        <w:t>!</w:t>
+      </w:r>
+    </w:p>
+    <w:p/>
+    <w:p>
+      <w:pPr>
+        <w:rPr>
+          <w:rFonts w:ascii="Helvetica Neue" w:eastAsia="Times New Roman" w:hAnsi="Helvetica Neue" w:cs="Times New Roman"/>
+          <w:color w:val="545B64"/>
+          <w:sz w:val="21"/>
+          <w:szCs w:val="21"/>
+          <w:shd w:val="clear" w:color="auto" w:fill="FFFFFF"/>
+        </w:rPr>
+      </w:pPr>
+      <w:r>
+        <w:rPr>
+          <w:rFonts w:ascii="Helvetica Neue" w:eastAsia="Times New Roman" w:hAnsi="Helvetica Neue" w:cs="Times New Roman"/>
+          <w:color w:val="545B64"/>
+          <w:sz w:val="21"/>
+          <w:szCs w:val="21"/>
+          <w:shd w:val="clear" w:color="auto" w:fill="FFFFFF"/>
+        </w:rPr>
+        <w:t>DB instance identifier</w:t>
+      </w:r>
+      <w:r>
+        <w:rPr>
+          <w:rFonts w:ascii="Helvetica Neue" w:eastAsia="Times New Roman" w:hAnsi="Helvetica Neue" w:cs="Times New Roman"/>
+          <w:color w:val="545B64"/>
+          <w:sz w:val="21"/>
+          <w:szCs w:val="21"/>
+          <w:shd w:val="clear" w:color="auto" w:fill="FFFFFF"/>
+        </w:rPr>
+        <w:t>: Cryptotrader</w:t>
+      </w:r>
+    </w:p>
+    <w:p>
+      <w:pPr>
+        <w:rPr>
+          <w:rFonts w:ascii="Helvetica Neue" w:eastAsia="Times New Roman" w:hAnsi="Helvetica Neue" w:cs="Times New Roman"/>
+          <w:color w:val="545B64"/>
+          <w:sz w:val="21"/>
+          <w:szCs w:val="21"/>
+          <w:shd w:val="clear" w:color="auto" w:fill="FFFFFF"/>
+        </w:rPr>
+      </w:pPr>
+      <w:r>
+        <w:rPr>
+          <w:rFonts w:ascii="Helvetica Neue" w:eastAsia="Times New Roman" w:hAnsi="Helvetica Neue" w:cs="Times New Roman"/>
+          <w:color w:val="545B64"/>
+          <w:sz w:val="21"/>
+          <w:szCs w:val="21"/>
+          <w:shd w:val="clear" w:color="auto" w:fill="FFFFFF"/>
+        </w:rPr>
+        <w:t>Master username</w:t>
+      </w:r>
+      <w:r>
+        <w:rPr>
+          <w:rFonts w:ascii="Helvetica Neue" w:eastAsia="Times New Roman" w:hAnsi="Helvetica Neue" w:cs="Times New Roman"/>
+          <w:color w:val="545B64"/>
+          <w:sz w:val="21"/>
+          <w:szCs w:val="21"/>
+          <w:shd w:val="clear" w:color="auto" w:fill="FFFFFF"/>
+        </w:rPr>
+        <w:t xml:space="preserve">: </w:t>
+      </w:r>
+      <w:proofErr w:type="spellStart"/>
+      <w:r>
+        <w:rPr>
+          <w:rFonts w:ascii="Helvetica Neue" w:eastAsia="Times New Roman" w:hAnsi="Helvetica Neue" w:cs="Times New Roman"/>
+          <w:color w:val="545B64"/>
+          <w:sz w:val="21"/>
+          <w:szCs w:val="21"/>
+          <w:shd w:val="clear" w:color="auto" w:fill="FFFFFF"/>
+        </w:rPr>
+        <w:t>adroukadmin</w:t>
+      </w:r>
+      <w:proofErr w:type="spellEnd"/>
+    </w:p>
+    <w:p>
+      <w:pPr>
+        <w:rPr>
+          <w:rFonts w:ascii="Helvetica Neue" w:eastAsia="Times New Roman" w:hAnsi="Helvetica Neue" w:cs="Times New Roman"/>
+          <w:color w:val="545B64"/>
+          <w:sz w:val="21"/>
+          <w:szCs w:val="21"/>
+          <w:shd w:val="clear" w:color="auto" w:fill="FFFFFF"/>
+        </w:rPr>
+      </w:pPr>
+      <w:r>
+        <w:rPr>
+          <w:rFonts w:ascii="Helvetica Neue" w:eastAsia="Times New Roman" w:hAnsi="Helvetica Neue" w:cs="Times New Roman"/>
+          <w:color w:val="545B64"/>
+          <w:sz w:val="21"/>
+          <w:szCs w:val="21"/>
+          <w:shd w:val="clear" w:color="auto" w:fill="FFFFFF"/>
+        </w:rPr>
+        <w:t>Master pass: Adrouk1546</w:t>
+      </w:r>
+    </w:p>
+    <w:p>
+      <w:pPr>
+        <w:rPr>
+          <w:rFonts w:ascii="Helvetica Neue" w:eastAsia="Times New Roman" w:hAnsi="Helvetica Neue" w:cs="Times New Roman"/>
+          <w:color w:val="545B64"/>
+          <w:sz w:val="21"/>
+          <w:szCs w:val="21"/>
+          <w:shd w:val="clear" w:color="auto" w:fill="FFFFFF"/>
+        </w:rPr>
+      </w:pPr>
+    </w:p>
+    <w:p>
+      <w:pPr>
+        <w:rPr>
+          <w:rFonts w:ascii="Times" w:eastAsia="Times New Roman" w:hAnsi="Times" w:cs="Times New Roman"/>
+          <w:sz w:val="20"/>
+          <w:szCs w:val="20"/>
+        </w:rPr>
+      </w:pPr>
       <w:bookmarkStart w:id="0" w:name="_GoBack"/>
+      <w:r>
+        <w:rPr>
+          <w:rFonts w:ascii="Times" w:eastAsia="Times New Roman" w:hAnsi="Times" w:cs="Times New Roman"/>
+          <w:noProof/>
+          <w:sz w:val="20"/>
+          <w:szCs w:val="20"/>
+        </w:rPr>
+        <w:drawing>
+          <wp:inline distT="0" distB="0" distL="0" distR="0" wp14:anchorId="47A9A3CF" wp14:editId="50E77B5F">
+            <wp:extent cx="6627405" cy="2286000"/>
+            <wp:effectExtent l="0" t="0" r="2540" b="0"/>
+            <wp:docPr id="1" name="Picture 1"/>
+            <wp:cNvGraphicFramePr>
+              <a:graphicFrameLocks xmlns:a="http://schemas.openxmlformats.org/drawingml/2006/main" noChangeAspect="1"/>
+            </wp:cNvGraphicFramePr>
+            <a:graphic xmlns:a="http://schemas.openxmlformats.org/drawingml/2006/main">
+              <a:graphicData uri="http://schemas.openxmlformats.org/drawingml/2006/picture">
+                <pic:pic xmlns:pic="http://schemas.openxmlformats.org/drawingml/2006/picture">
+                  <pic:nvPicPr>
+                    <pic:cNvPr id="0" name="Screen Shot 2018-07-31 at 4.25.38 PM.png"/>
+                    <pic:cNvPicPr/>
+                  </pic:nvPicPr>
+                  <pic:blipFill>
+                    <a:blip r:embed="rId7">
+                      <a:extLst>
+                        <a:ext uri="{28A0092B-C50C-407E-A947-70E740481C1C}">
+                          <a14:useLocalDpi xmlns:a14="http://schemas.microsoft.com/office/drawing/2010/main" val="0"/>
+                        </a:ext>
+                      </a:extLst>
+                    </a:blip>
+                    <a:stretch>
+                      <a:fillRect/>
+                    </a:stretch>
+                  </pic:blipFill>
+                  <pic:spPr>
+                    <a:xfrm>
+                      <a:off x="0" y="0"/>
+                      <a:ext cx="6629441" cy="2286702"/>
+                    </a:xfrm>
+                    <a:prstGeom prst="rect">
+                      <a:avLst/>
+                    </a:prstGeom>
+                  </pic:spPr>
+                </pic:pic>
+              </a:graphicData>
+            </a:graphic>
+          </wp:inline>
+        </w:drawing>
+      </w:r>
       <w:bookmarkEnd w:id="0"/>
     </w:p>
+    <w:p/>
     <w:sectPr>
       <w:pgSz w:w="11900" w:h="16840"/>
       <w:pgMar w:top="1440" w:right="1800" w:bottom="1440" w:left="1800" w:header="708" w:footer="708" w:gutter="0"/>
@@ -4307,6 +4481,38 @@
       <w:szCs w:val="20"/>
     </w:rPr>
   </w:style>
+  <w:style w:type="character" w:customStyle="1" w:styleId="gwt-inlinelabel">
+    <w:name w:val="gwt-inlinelabel"/>
+    <w:basedOn w:val="DefaultParagraphFont"/>
+    <w:rsid w:val="00134C2E"/>
+  </w:style>
+  <w:style w:type="paragraph" w:styleId="BalloonText">
+    <w:name w:val="Balloon Text"/>
+    <w:basedOn w:val="Normal"/>
+    <w:link w:val="BalloonTextChar"/>
+    <w:uiPriority w:val="99"/>
+    <w:semiHidden/>
+    <w:unhideWhenUsed/>
+    <w:rsid w:val="007E4684"/>
+    <w:rPr>
+      <w:rFonts w:ascii="Lucida Grande" w:hAnsi="Lucida Grande"/>
+      <w:sz w:val="18"/>
+      <w:szCs w:val="18"/>
+    </w:rPr>
+  </w:style>
+  <w:style w:type="character" w:customStyle="1" w:styleId="BalloonTextChar">
+    <w:name w:val="Balloon Text Char"/>
+    <w:basedOn w:val="DefaultParagraphFont"/>
+    <w:link w:val="BalloonText"/>
+    <w:uiPriority w:val="99"/>
+    <w:semiHidden/>
+    <w:rsid w:val="007E4684"/>
+    <w:rPr>
+      <w:rFonts w:ascii="Lucida Grande" w:hAnsi="Lucida Grande"/>
+      <w:sz w:val="18"/>
+      <w:szCs w:val="18"/>
+    </w:rPr>
+  </w:style>
 </w:styles>
 </file>
 
@@ -4574,6 +4780,38 @@
       <w:rFonts w:ascii="Courier" w:eastAsiaTheme="minorEastAsia" w:hAnsi="Courier" w:cs="Courier"/>
       <w:sz w:val="20"/>
       <w:szCs w:val="20"/>
+    </w:rPr>
+  </w:style>
+  <w:style w:type="character" w:customStyle="1" w:styleId="gwt-inlinelabel">
+    <w:name w:val="gwt-inlinelabel"/>
+    <w:basedOn w:val="DefaultParagraphFont"/>
+    <w:rsid w:val="00134C2E"/>
+  </w:style>
+  <w:style w:type="paragraph" w:styleId="BalloonText">
+    <w:name w:val="Balloon Text"/>
+    <w:basedOn w:val="Normal"/>
+    <w:link w:val="BalloonTextChar"/>
+    <w:uiPriority w:val="99"/>
+    <w:semiHidden/>
+    <w:unhideWhenUsed/>
+    <w:rsid w:val="007E4684"/>
+    <w:rPr>
+      <w:rFonts w:ascii="Lucida Grande" w:hAnsi="Lucida Grande"/>
+      <w:sz w:val="18"/>
+      <w:szCs w:val="18"/>
+    </w:rPr>
+  </w:style>
+  <w:style w:type="character" w:customStyle="1" w:styleId="BalloonTextChar">
+    <w:name w:val="Balloon Text Char"/>
+    <w:basedOn w:val="DefaultParagraphFont"/>
+    <w:link w:val="BalloonText"/>
+    <w:uiPriority w:val="99"/>
+    <w:semiHidden/>
+    <w:rsid w:val="007E4684"/>
+    <w:rPr>
+      <w:rFonts w:ascii="Lucida Grande" w:hAnsi="Lucida Grande"/>
+      <w:sz w:val="18"/>
+      <w:szCs w:val="18"/>
     </w:rPr>
   </w:style>
 </w:styles>

</xml_diff>